<commit_message>
fix: correct report docx
</commit_message>
<xml_diff>
--- a/КР_Пихтовников_Подсекин_гр8374_бригада3_вариант3.docx
+++ b/КР_Пихтовников_Подсекин_гр8374_бригада3_вариант3.docx
@@ -1152,10 +1152,9 @@
             </w:r>
             <w:r>
               <w:rPr>
-                <w:color w:val="FF0000"/>
                 <w:szCs w:val="28"/>
               </w:rPr>
-              <w:t>15</w:t>
+              <w:t>20</w:t>
             </w:r>
             <w:r>
               <w:rPr>
@@ -1254,7 +1253,6 @@
             </w:r>
             <w:r>
               <w:rPr>
-                <w:color w:val="FF0000"/>
                 <w:szCs w:val="28"/>
                 <w:lang w:val="en-US"/>
               </w:rPr>
@@ -1262,14 +1260,18 @@
             </w:r>
             <w:r>
               <w:rPr>
-                <w:color w:val="FF0000"/>
                 <w:szCs w:val="28"/>
               </w:rPr>
-              <w:t>0.06</w:t>
-            </w:r>
-            <w:r>
-              <w:rPr>
-                <w:color w:val="FF0000"/>
+              <w:t>1</w:t>
+            </w:r>
+            <w:r>
+              <w:rPr>
+                <w:szCs w:val="28"/>
+              </w:rPr>
+              <w:t>.06</w:t>
+            </w:r>
+            <w:r>
+              <w:rPr>
                 <w:szCs w:val="28"/>
               </w:rPr>
               <w:t>.2021</w:t>
@@ -1320,14 +1322,12 @@
             </w:r>
             <w:r>
               <w:rPr>
-                <w:color w:val="FF0000"/>
                 <w:szCs w:val="28"/>
               </w:rPr>
-              <w:t>00.06</w:t>
-            </w:r>
-            <w:r>
-              <w:rPr>
-                <w:color w:val="FF0000"/>
+              <w:t>00.00</w:t>
+            </w:r>
+            <w:r>
+              <w:rPr>
                 <w:szCs w:val="28"/>
               </w:rPr>
               <w:t>.2021</w:t>
@@ -2084,7 +2084,7 @@
             </w:rPr>
             <w:fldChar w:fldCharType="separate"/>
           </w:r>
-          <w:hyperlink w:anchor="_Toc73388126" w:history="1">
+          <w:hyperlink w:anchor="_Toc73446867" w:history="1">
             <w:r>
               <w:rPr>
                 <w:rStyle w:val="af8"/>
@@ -2111,7 +2111,7 @@
                 <w:noProof/>
                 <w:webHidden/>
               </w:rPr>
-              <w:instrText xml:space="preserve"> PAGEREF _Toc73388126 \h </w:instrText>
+              <w:instrText xml:space="preserve"> PAGEREF _Toc73446867 \h </w:instrText>
             </w:r>
             <w:r>
               <w:rPr>
@@ -2157,7 +2157,7 @@
               <w:lang w:val="en-US" w:eastAsia="en-US"/>
             </w:rPr>
           </w:pPr>
-          <w:hyperlink w:anchor="_Toc73388127" w:history="1">
+          <w:hyperlink w:anchor="_Toc73446868" w:history="1">
             <w:r>
               <w:rPr>
                 <w:rStyle w:val="af8"/>
@@ -2203,7 +2203,7 @@
                 <w:noProof/>
                 <w:webHidden/>
               </w:rPr>
-              <w:instrText xml:space="preserve"> PAGEREF _Toc73388127 \h </w:instrText>
+              <w:instrText xml:space="preserve"> PAGEREF _Toc73446868 \h </w:instrText>
             </w:r>
             <w:r>
               <w:rPr>
@@ -2248,7 +2248,7 @@
               <w:lang w:val="en-US" w:eastAsia="en-US"/>
             </w:rPr>
           </w:pPr>
-          <w:hyperlink w:anchor="_Toc73388128" w:history="1">
+          <w:hyperlink w:anchor="_Toc73446869" w:history="1">
             <w:r>
               <w:rPr>
                 <w:rStyle w:val="af8"/>
@@ -2276,7 +2276,7 @@
                 <w:noProof/>
                 <w:webHidden/>
               </w:rPr>
-              <w:instrText xml:space="preserve"> PAGEREF _Toc73388128 \h </w:instrText>
+              <w:instrText xml:space="preserve"> PAGEREF _Toc73446869 \h </w:instrText>
             </w:r>
             <w:r>
               <w:rPr>
@@ -2321,7 +2321,7 @@
               <w:lang w:val="en-US" w:eastAsia="en-US"/>
             </w:rPr>
           </w:pPr>
-          <w:hyperlink w:anchor="_Toc73388129" w:history="1">
+          <w:hyperlink w:anchor="_Toc73446870" w:history="1">
             <w:r>
               <w:rPr>
                 <w:rStyle w:val="af8"/>
@@ -2349,7 +2349,7 @@
                 <w:noProof/>
                 <w:webHidden/>
               </w:rPr>
-              <w:instrText xml:space="preserve"> PAGEREF _Toc73388129 \h </w:instrText>
+              <w:instrText xml:space="preserve"> PAGEREF _Toc73446870 \h </w:instrText>
             </w:r>
             <w:r>
               <w:rPr>
@@ -2394,7 +2394,7 @@
               <w:lang w:val="en-US" w:eastAsia="en-US"/>
             </w:rPr>
           </w:pPr>
-          <w:hyperlink w:anchor="_Toc73388130" w:history="1">
+          <w:hyperlink w:anchor="_Toc73446871" w:history="1">
             <w:r>
               <w:rPr>
                 <w:rStyle w:val="af8"/>
@@ -2422,7 +2422,7 @@
                 <w:noProof/>
                 <w:webHidden/>
               </w:rPr>
-              <w:instrText xml:space="preserve"> PAGEREF _Toc73388130 \h </w:instrText>
+              <w:instrText xml:space="preserve"> PAGEREF _Toc73446871 \h </w:instrText>
             </w:r>
             <w:r>
               <w:rPr>
@@ -2467,7 +2467,7 @@
               <w:lang w:val="en-US" w:eastAsia="en-US"/>
             </w:rPr>
           </w:pPr>
-          <w:hyperlink w:anchor="_Toc73388131" w:history="1">
+          <w:hyperlink w:anchor="_Toc73446872" w:history="1">
             <w:r>
               <w:rPr>
                 <w:rStyle w:val="af8"/>
@@ -2495,7 +2495,7 @@
                 <w:noProof/>
                 <w:webHidden/>
               </w:rPr>
-              <w:instrText xml:space="preserve"> PAGEREF _Toc73388131 \h </w:instrText>
+              <w:instrText xml:space="preserve"> PAGEREF _Toc73446872 \h </w:instrText>
             </w:r>
             <w:r>
               <w:rPr>
@@ -2540,7 +2540,7 @@
               <w:lang w:val="en-US" w:eastAsia="en-US"/>
             </w:rPr>
           </w:pPr>
-          <w:hyperlink w:anchor="_Toc73388132" w:history="1">
+          <w:hyperlink w:anchor="_Toc73446873" w:history="1">
             <w:r>
               <w:rPr>
                 <w:rStyle w:val="af8"/>
@@ -2568,7 +2568,7 @@
                 <w:noProof/>
                 <w:webHidden/>
               </w:rPr>
-              <w:instrText xml:space="preserve"> PAGEREF _Toc73388132 \h </w:instrText>
+              <w:instrText xml:space="preserve"> PAGEREF _Toc73446873 \h </w:instrText>
             </w:r>
             <w:r>
               <w:rPr>
@@ -2613,7 +2613,7 @@
               <w:lang w:val="en-US" w:eastAsia="en-US"/>
             </w:rPr>
           </w:pPr>
-          <w:hyperlink w:anchor="_Toc73388133" w:history="1">
+          <w:hyperlink w:anchor="_Toc73446874" w:history="1">
             <w:r>
               <w:rPr>
                 <w:rStyle w:val="af8"/>
@@ -2641,7 +2641,7 @@
                 <w:noProof/>
                 <w:webHidden/>
               </w:rPr>
-              <w:instrText xml:space="preserve"> PAGEREF _Toc73388133 \h </w:instrText>
+              <w:instrText xml:space="preserve"> PAGEREF _Toc73446874 \h </w:instrText>
             </w:r>
             <w:r>
               <w:rPr>
@@ -2686,7 +2686,7 @@
               <w:lang w:val="en-US" w:eastAsia="en-US"/>
             </w:rPr>
           </w:pPr>
-          <w:hyperlink w:anchor="_Toc73388134" w:history="1">
+          <w:hyperlink w:anchor="_Toc73446875" w:history="1">
             <w:r>
               <w:rPr>
                 <w:rStyle w:val="af8"/>
@@ -2714,7 +2714,7 @@
                 <w:noProof/>
                 <w:webHidden/>
               </w:rPr>
-              <w:instrText xml:space="preserve"> PAGEREF _Toc73388134 \h </w:instrText>
+              <w:instrText xml:space="preserve"> PAGEREF _Toc73446875 \h </w:instrText>
             </w:r>
             <w:r>
               <w:rPr>
@@ -2759,7 +2759,7 @@
               <w:lang w:val="en-US" w:eastAsia="en-US"/>
             </w:rPr>
           </w:pPr>
-          <w:hyperlink w:anchor="_Toc73388135" w:history="1">
+          <w:hyperlink w:anchor="_Toc73446876" w:history="1">
             <w:r>
               <w:rPr>
                 <w:rStyle w:val="af8"/>
@@ -2787,7 +2787,7 @@
                 <w:noProof/>
                 <w:webHidden/>
               </w:rPr>
-              <w:instrText xml:space="preserve"> PAGEREF _Toc73388135 \h </w:instrText>
+              <w:instrText xml:space="preserve"> PAGEREF _Toc73446876 \h </w:instrText>
             </w:r>
             <w:r>
               <w:rPr>
@@ -2832,7 +2832,7 @@
               <w:lang w:val="en-US" w:eastAsia="en-US"/>
             </w:rPr>
           </w:pPr>
-          <w:hyperlink w:anchor="_Toc73388136" w:history="1">
+          <w:hyperlink w:anchor="_Toc73446877" w:history="1">
             <w:r>
               <w:rPr>
                 <w:rStyle w:val="af8"/>
@@ -2860,7 +2860,7 @@
                 <w:noProof/>
                 <w:webHidden/>
               </w:rPr>
-              <w:instrText xml:space="preserve"> PAGEREF _Toc73388136 \h </w:instrText>
+              <w:instrText xml:space="preserve"> PAGEREF _Toc73446877 \h </w:instrText>
             </w:r>
             <w:r>
               <w:rPr>
@@ -2880,7 +2880,7 @@
                 <w:noProof/>
                 <w:webHidden/>
               </w:rPr>
-              <w:t>14</w:t>
+              <w:t>15</w:t>
             </w:r>
             <w:r>
               <w:rPr>
@@ -2905,7 +2905,7 @@
               <w:lang w:val="en-US" w:eastAsia="en-US"/>
             </w:rPr>
           </w:pPr>
-          <w:hyperlink w:anchor="_Toc73388137" w:history="1">
+          <w:hyperlink w:anchor="_Toc73446878" w:history="1">
             <w:r>
               <w:rPr>
                 <w:rStyle w:val="af8"/>
@@ -2959,7 +2959,7 @@
                 <w:noProof/>
                 <w:webHidden/>
               </w:rPr>
-              <w:instrText xml:space="preserve"> PAGEREF _Toc73388137 \h </w:instrText>
+              <w:instrText xml:space="preserve"> PAGEREF _Toc73446878 \h </w:instrText>
             </w:r>
             <w:r>
               <w:rPr>
@@ -2979,7 +2979,7 @@
                 <w:noProof/>
                 <w:webHidden/>
               </w:rPr>
-              <w:t>16</w:t>
+              <w:t>17</w:t>
             </w:r>
             <w:r>
               <w:rPr>
@@ -3004,7 +3004,7 @@
               <w:lang w:val="en-US" w:eastAsia="en-US"/>
             </w:rPr>
           </w:pPr>
-          <w:hyperlink w:anchor="_Toc73388138" w:history="1">
+          <w:hyperlink w:anchor="_Toc73446879" w:history="1">
             <w:r>
               <w:rPr>
                 <w:rStyle w:val="af8"/>
@@ -3032,7 +3032,7 @@
                 <w:noProof/>
                 <w:webHidden/>
               </w:rPr>
-              <w:instrText xml:space="preserve"> PAGEREF _Toc73388138 \h </w:instrText>
+              <w:instrText xml:space="preserve"> PAGEREF _Toc73446879 \h </w:instrText>
             </w:r>
             <w:r>
               <w:rPr>
@@ -3052,7 +3052,7 @@
                 <w:noProof/>
                 <w:webHidden/>
               </w:rPr>
-              <w:t>17</w:t>
+              <w:t>18</w:t>
             </w:r>
             <w:r>
               <w:rPr>
@@ -3077,7 +3077,7 @@
               <w:lang w:val="en-US" w:eastAsia="en-US"/>
             </w:rPr>
           </w:pPr>
-          <w:hyperlink w:anchor="_Toc73388139" w:history="1">
+          <w:hyperlink w:anchor="_Toc73446880" w:history="1">
             <w:r>
               <w:rPr>
                 <w:rStyle w:val="af8"/>
@@ -3105,7 +3105,7 @@
                 <w:noProof/>
                 <w:webHidden/>
               </w:rPr>
-              <w:instrText xml:space="preserve"> PAGEREF _Toc73388139 \h </w:instrText>
+              <w:instrText xml:space="preserve"> PAGEREF _Toc73446880 \h </w:instrText>
             </w:r>
             <w:r>
               <w:rPr>
@@ -3125,7 +3125,7 @@
                 <w:noProof/>
                 <w:webHidden/>
               </w:rPr>
-              <w:t>18</w:t>
+              <w:t>19</w:t>
             </w:r>
             <w:r>
               <w:rPr>
@@ -3150,7 +3150,7 @@
               <w:lang w:val="en-US" w:eastAsia="en-US"/>
             </w:rPr>
           </w:pPr>
-          <w:hyperlink w:anchor="_Toc73388140" w:history="1">
+          <w:hyperlink w:anchor="_Toc73446881" w:history="1">
             <w:r>
               <w:rPr>
                 <w:rStyle w:val="af8"/>
@@ -3178,7 +3178,7 @@
                 <w:noProof/>
                 <w:webHidden/>
               </w:rPr>
-              <w:instrText xml:space="preserve"> PAGEREF _Toc73388140 \h </w:instrText>
+              <w:instrText xml:space="preserve"> PAGEREF _Toc73446881 \h </w:instrText>
             </w:r>
             <w:r>
               <w:rPr>
@@ -3198,7 +3198,7 @@
                 <w:noProof/>
                 <w:webHidden/>
               </w:rPr>
-              <w:t>18</w:t>
+              <w:t>19</w:t>
             </w:r>
             <w:r>
               <w:rPr>
@@ -3223,7 +3223,7 @@
               <w:lang w:val="en-US" w:eastAsia="en-US"/>
             </w:rPr>
           </w:pPr>
-          <w:hyperlink w:anchor="_Toc73388141" w:history="1">
+          <w:hyperlink w:anchor="_Toc73446882" w:history="1">
             <w:r>
               <w:rPr>
                 <w:rStyle w:val="af8"/>
@@ -3251,7 +3251,7 @@
                 <w:noProof/>
                 <w:webHidden/>
               </w:rPr>
-              <w:instrText xml:space="preserve"> PAGEREF _Toc73388141 \h </w:instrText>
+              <w:instrText xml:space="preserve"> PAGEREF _Toc73446882 \h </w:instrText>
             </w:r>
             <w:r>
               <w:rPr>
@@ -3271,7 +3271,7 @@
                 <w:noProof/>
                 <w:webHidden/>
               </w:rPr>
-              <w:t>19</w:t>
+              <w:t>20</w:t>
             </w:r>
             <w:r>
               <w:rPr>
@@ -3296,7 +3296,7 @@
               <w:lang w:val="en-US" w:eastAsia="en-US"/>
             </w:rPr>
           </w:pPr>
-          <w:hyperlink w:anchor="_Toc73388142" w:history="1">
+          <w:hyperlink w:anchor="_Toc73446883" w:history="1">
             <w:r>
               <w:rPr>
                 <w:rStyle w:val="af8"/>
@@ -3324,7 +3324,7 @@
                 <w:noProof/>
                 <w:webHidden/>
               </w:rPr>
-              <w:instrText xml:space="preserve"> PAGEREF _Toc73388142 \h </w:instrText>
+              <w:instrText xml:space="preserve"> PAGEREF _Toc73446883 \h </w:instrText>
             </w:r>
             <w:r>
               <w:rPr>
@@ -3344,7 +3344,7 @@
                 <w:noProof/>
                 <w:webHidden/>
               </w:rPr>
-              <w:t>20</w:t>
+              <w:t>21</w:t>
             </w:r>
             <w:r>
               <w:rPr>
@@ -3369,7 +3369,7 @@
               <w:lang w:val="en-US" w:eastAsia="en-US"/>
             </w:rPr>
           </w:pPr>
-          <w:hyperlink w:anchor="_Toc73388143" w:history="1">
+          <w:hyperlink w:anchor="_Toc73446884" w:history="1">
             <w:r>
               <w:rPr>
                 <w:rStyle w:val="af8"/>
@@ -3397,7 +3397,7 @@
                 <w:noProof/>
                 <w:webHidden/>
               </w:rPr>
-              <w:instrText xml:space="preserve"> PAGEREF _Toc73388143 \h </w:instrText>
+              <w:instrText xml:space="preserve"> PAGEREF _Toc73446884 \h </w:instrText>
             </w:r>
             <w:r>
               <w:rPr>
@@ -3417,7 +3417,7 @@
                 <w:noProof/>
                 <w:webHidden/>
               </w:rPr>
-              <w:t>21</w:t>
+              <w:t>22</w:t>
             </w:r>
             <w:r>
               <w:rPr>
@@ -3442,7 +3442,7 @@
               <w:lang w:val="en-US" w:eastAsia="en-US"/>
             </w:rPr>
           </w:pPr>
-          <w:hyperlink w:anchor="_Toc73388144" w:history="1">
+          <w:hyperlink w:anchor="_Toc73446885" w:history="1">
             <w:r>
               <w:rPr>
                 <w:rStyle w:val="af8"/>
@@ -3470,7 +3470,7 @@
                 <w:noProof/>
                 <w:webHidden/>
               </w:rPr>
-              <w:instrText xml:space="preserve"> PAGEREF _Toc73388144 \h </w:instrText>
+              <w:instrText xml:space="preserve"> PAGEREF _Toc73446885 \h </w:instrText>
             </w:r>
             <w:r>
               <w:rPr>
@@ -3490,7 +3490,7 @@
                 <w:noProof/>
                 <w:webHidden/>
               </w:rPr>
-              <w:t>22</w:t>
+              <w:t>23</w:t>
             </w:r>
             <w:r>
               <w:rPr>
@@ -3515,7 +3515,7 @@
               <w:lang w:val="en-US" w:eastAsia="en-US"/>
             </w:rPr>
           </w:pPr>
-          <w:hyperlink w:anchor="_Toc73388145" w:history="1">
+          <w:hyperlink w:anchor="_Toc73446886" w:history="1">
             <w:r>
               <w:rPr>
                 <w:rStyle w:val="af8"/>
@@ -3543,7 +3543,7 @@
                 <w:noProof/>
                 <w:webHidden/>
               </w:rPr>
-              <w:instrText xml:space="preserve"> PAGEREF _Toc73388145 \h </w:instrText>
+              <w:instrText xml:space="preserve"> PAGEREF _Toc73446886 \h </w:instrText>
             </w:r>
             <w:r>
               <w:rPr>
@@ -3563,7 +3563,7 @@
                 <w:noProof/>
                 <w:webHidden/>
               </w:rPr>
-              <w:t>24</w:t>
+              <w:t>25</w:t>
             </w:r>
             <w:r>
               <w:rPr>
@@ -3588,7 +3588,7 @@
               <w:lang w:val="en-US" w:eastAsia="en-US"/>
             </w:rPr>
           </w:pPr>
-          <w:hyperlink w:anchor="_Toc73388146" w:history="1">
+          <w:hyperlink w:anchor="_Toc73446887" w:history="1">
             <w:r>
               <w:rPr>
                 <w:rStyle w:val="af8"/>
@@ -3642,7 +3642,7 @@
                 <w:noProof/>
                 <w:webHidden/>
               </w:rPr>
-              <w:instrText xml:space="preserve"> PAGEREF _Toc73388146 \h </w:instrText>
+              <w:instrText xml:space="preserve"> PAGEREF _Toc73446887 \h </w:instrText>
             </w:r>
             <w:r>
               <w:rPr>
@@ -3662,7 +3662,7 @@
                 <w:noProof/>
                 <w:webHidden/>
               </w:rPr>
-              <w:t>25</w:t>
+              <w:t>26</w:t>
             </w:r>
             <w:r>
               <w:rPr>
@@ -3687,7 +3687,7 @@
               <w:lang w:val="en-US" w:eastAsia="en-US"/>
             </w:rPr>
           </w:pPr>
-          <w:hyperlink w:anchor="_Toc73388147" w:history="1">
+          <w:hyperlink w:anchor="_Toc73446888" w:history="1">
             <w:r>
               <w:rPr>
                 <w:rStyle w:val="af8"/>
@@ -3715,7 +3715,7 @@
                 <w:noProof/>
                 <w:webHidden/>
               </w:rPr>
-              <w:instrText xml:space="preserve"> PAGEREF _Toc73388147 \h </w:instrText>
+              <w:instrText xml:space="preserve"> PAGEREF _Toc73446888 \h </w:instrText>
             </w:r>
             <w:r>
               <w:rPr>
@@ -3735,7 +3735,7 @@
                 <w:noProof/>
                 <w:webHidden/>
               </w:rPr>
-              <w:t>26</w:t>
+              <w:t>27</w:t>
             </w:r>
             <w:r>
               <w:rPr>
@@ -3760,7 +3760,7 @@
               <w:lang w:val="en-US" w:eastAsia="en-US"/>
             </w:rPr>
           </w:pPr>
-          <w:hyperlink w:anchor="_Toc73388148" w:history="1">
+          <w:hyperlink w:anchor="_Toc73446889" w:history="1">
             <w:r>
               <w:rPr>
                 <w:rStyle w:val="af8"/>
@@ -3788,7 +3788,7 @@
                 <w:noProof/>
                 <w:webHidden/>
               </w:rPr>
-              <w:instrText xml:space="preserve"> PAGEREF _Toc73388148 \h </w:instrText>
+              <w:instrText xml:space="preserve"> PAGEREF _Toc73446889 \h </w:instrText>
             </w:r>
             <w:r>
               <w:rPr>
@@ -3808,7 +3808,7 @@
                 <w:noProof/>
                 <w:webHidden/>
               </w:rPr>
-              <w:t>27</w:t>
+              <w:t>28</w:t>
             </w:r>
             <w:r>
               <w:rPr>
@@ -3833,7 +3833,7 @@
               <w:lang w:val="en-US" w:eastAsia="en-US"/>
             </w:rPr>
           </w:pPr>
-          <w:hyperlink w:anchor="_Toc73388149" w:history="1">
+          <w:hyperlink w:anchor="_Toc73446890" w:history="1">
             <w:r>
               <w:rPr>
                 <w:rStyle w:val="af8"/>
@@ -3861,7 +3861,7 @@
                 <w:noProof/>
                 <w:webHidden/>
               </w:rPr>
-              <w:instrText xml:space="preserve"> PAGEREF _Toc73388149 \h </w:instrText>
+              <w:instrText xml:space="preserve"> PAGEREF _Toc73446890 \h </w:instrText>
             </w:r>
             <w:r>
               <w:rPr>
@@ -3881,7 +3881,7 @@
                 <w:noProof/>
                 <w:webHidden/>
               </w:rPr>
-              <w:t>27</w:t>
+              <w:t>28</w:t>
             </w:r>
             <w:r>
               <w:rPr>
@@ -3906,7 +3906,7 @@
               <w:lang w:val="en-US" w:eastAsia="en-US"/>
             </w:rPr>
           </w:pPr>
-          <w:hyperlink w:anchor="_Toc73388150" w:history="1">
+          <w:hyperlink w:anchor="_Toc73446891" w:history="1">
             <w:r>
               <w:rPr>
                 <w:rStyle w:val="af8"/>
@@ -3934,7 +3934,7 @@
                 <w:noProof/>
                 <w:webHidden/>
               </w:rPr>
-              <w:instrText xml:space="preserve"> PAGEREF _Toc73388150 \h </w:instrText>
+              <w:instrText xml:space="preserve"> PAGEREF _Toc73446891 \h </w:instrText>
             </w:r>
             <w:r>
               <w:rPr>
@@ -3954,7 +3954,7 @@
                 <w:noProof/>
                 <w:webHidden/>
               </w:rPr>
-              <w:t>27</w:t>
+              <w:t>28</w:t>
             </w:r>
             <w:r>
               <w:rPr>
@@ -3979,7 +3979,7 @@
               <w:lang w:val="en-US" w:eastAsia="en-US"/>
             </w:rPr>
           </w:pPr>
-          <w:hyperlink w:anchor="_Toc73388151" w:history="1">
+          <w:hyperlink w:anchor="_Toc73446892" w:history="1">
             <w:r>
               <w:rPr>
                 <w:rStyle w:val="af8"/>
@@ -4006,7 +4006,7 @@
                 <w:noProof/>
                 <w:webHidden/>
               </w:rPr>
-              <w:instrText xml:space="preserve"> PAGEREF _Toc73388151 \h </w:instrText>
+              <w:instrText xml:space="preserve"> PAGEREF _Toc73446892 \h </w:instrText>
             </w:r>
             <w:r>
               <w:rPr>
@@ -4026,7 +4026,7 @@
                 <w:noProof/>
                 <w:webHidden/>
               </w:rPr>
-              <w:t>29</w:t>
+              <w:t>30</w:t>
             </w:r>
             <w:r>
               <w:rPr>
@@ -4051,7 +4051,7 @@
               <w:lang w:val="en-US" w:eastAsia="en-US"/>
             </w:rPr>
           </w:pPr>
-          <w:hyperlink w:anchor="_Toc73388152" w:history="1">
+          <w:hyperlink w:anchor="_Toc73446893" w:history="1">
             <w:r>
               <w:rPr>
                 <w:rStyle w:val="af8"/>
@@ -4078,7 +4078,7 @@
                 <w:noProof/>
                 <w:webHidden/>
               </w:rPr>
-              <w:instrText xml:space="preserve"> PAGEREF _Toc73388152 \h </w:instrText>
+              <w:instrText xml:space="preserve"> PAGEREF _Toc73446893 \h </w:instrText>
             </w:r>
             <w:r>
               <w:rPr>
@@ -4098,7 +4098,7 @@
                 <w:noProof/>
                 <w:webHidden/>
               </w:rPr>
-              <w:t>30</w:t>
+              <w:t>31</w:t>
             </w:r>
             <w:r>
               <w:rPr>
@@ -4137,7 +4137,7 @@
         <w:pStyle w:val="1"/>
         <w:ind w:firstLine="0"/>
       </w:pPr>
-      <w:bookmarkStart w:id="0" w:name="_Toc73388126"/>
+      <w:bookmarkStart w:id="0" w:name="_Toc73446867"/>
       <w:r>
         <w:lastRenderedPageBreak/>
         <w:t>ВВЕДЕНИЕ</w:t>
@@ -4361,7 +4361,7 @@
           <w:rFonts w:eastAsia="TimesNewRoman;Arial Unicode MS"/>
         </w:rPr>
       </w:pPr>
-      <w:bookmarkStart w:id="1" w:name="_Toc73388127"/>
+      <w:bookmarkStart w:id="1" w:name="_Toc73446868"/>
       <w:r>
         <w:rPr>
           <w:rFonts w:eastAsia="TimesNewRoman;Arial Unicode MS"/>
@@ -4714,7 +4714,7 @@
           <w:rFonts w:eastAsia="TimesNewRoman;Arial Unicode MS"/>
         </w:rPr>
       </w:pPr>
-      <w:bookmarkStart w:id="2" w:name="_Toc73388128"/>
+      <w:bookmarkStart w:id="2" w:name="_Toc73446869"/>
       <w:r>
         <w:rPr>
           <w:rFonts w:eastAsia="TimesNewRoman;Arial Unicode MS"/>
@@ -4746,7 +4746,7 @@
           <w:rFonts w:eastAsia="TimesNewRoman;Arial Unicode MS"/>
         </w:rPr>
       </w:pPr>
-      <w:bookmarkStart w:id="3" w:name="_Toc73388129"/>
+      <w:bookmarkStart w:id="3" w:name="_Toc73446870"/>
       <w:r>
         <w:rPr>
           <w:rFonts w:eastAsia="TimesNewRoman;Arial Unicode MS"/>
@@ -5696,7 +5696,7 @@
       <w:pPr>
         <w:pStyle w:val="1"/>
       </w:pPr>
-      <w:bookmarkStart w:id="4" w:name="_Toc73388130"/>
+      <w:bookmarkStart w:id="4" w:name="_Toc73446871"/>
       <w:r>
         <w:rPr>
           <w:rFonts w:eastAsia="TimesNewRoman;Arial Unicode MS"/>
@@ -5713,7 +5713,7 @@
           <w:rFonts w:eastAsia="TimesNewRoman;Arial Unicode MS"/>
         </w:rPr>
       </w:pPr>
-      <w:bookmarkStart w:id="5" w:name="_Toc73388131"/>
+      <w:bookmarkStart w:id="5" w:name="_Toc73446872"/>
       <w:r>
         <w:rPr>
           <w:rFonts w:eastAsia="TimesNewRoman;Arial Unicode MS"/>
@@ -5730,7 +5730,7 @@
           <w:color w:val="auto"/>
         </w:rPr>
       </w:pPr>
-      <w:bookmarkStart w:id="6" w:name="_Toc73388132"/>
+      <w:bookmarkStart w:id="6" w:name="_Toc73446873"/>
       <w:r>
         <w:rPr>
           <w:rFonts w:ascii="Times New Roman" w:eastAsia="TimesNewRoman;Arial Unicode MS" w:hAnsi="Times New Roman"/>
@@ -5828,7 +5828,7 @@
           <w:color w:val="auto"/>
         </w:rPr>
       </w:pPr>
-      <w:bookmarkStart w:id="7" w:name="_Toc73388133"/>
+      <w:bookmarkStart w:id="7" w:name="_Toc73446874"/>
       <w:r>
         <w:rPr>
           <w:rFonts w:ascii="Times New Roman" w:eastAsia="TimesNewRoman;Arial Unicode MS" w:hAnsi="Times New Roman"/>
@@ -5932,7 +5932,7 @@
           <w:color w:val="auto"/>
         </w:rPr>
       </w:pPr>
-      <w:bookmarkStart w:id="8" w:name="_Toc73388134"/>
+      <w:bookmarkStart w:id="8" w:name="_Toc73446875"/>
       <w:r>
         <w:rPr>
           <w:rFonts w:ascii="Times New Roman" w:eastAsia="TimesNewRoman;Arial Unicode MS" w:hAnsi="Times New Roman"/>
@@ -6047,7 +6047,7 @@
           <w:color w:val="auto"/>
         </w:rPr>
       </w:pPr>
-      <w:bookmarkStart w:id="9" w:name="_Toc73388135"/>
+      <w:bookmarkStart w:id="9" w:name="_Toc73446876"/>
       <w:r>
         <w:rPr>
           <w:rFonts w:ascii="Times New Roman" w:eastAsia="TimesNewRoman;Arial Unicode MS" w:hAnsi="Times New Roman"/>
@@ -6230,8 +6230,6 @@
           </wp:inline>
         </w:drawing>
       </w:r>
-      <w:bookmarkStart w:id="10" w:name="_GoBack"/>
-      <w:bookmarkEnd w:id="10"/>
     </w:p>
     <w:p>
       <w:pPr>
@@ -6561,7 +6559,7 @@
           <w:color w:val="auto"/>
         </w:rPr>
       </w:pPr>
-      <w:bookmarkStart w:id="11" w:name="_Toc73388136"/>
+      <w:bookmarkStart w:id="10" w:name="_Toc73446877"/>
       <w:r>
         <w:rPr>
           <w:rFonts w:ascii="Times New Roman" w:eastAsia="TimesNewRoman;Arial Unicode MS" w:hAnsi="Times New Roman"/>
@@ -6569,7 +6567,7 @@
         </w:rPr>
         <w:t>2.1.5. Заголовочные файлы интерфейсных классов</w:t>
       </w:r>
-      <w:bookmarkEnd w:id="11"/>
+      <w:bookmarkEnd w:id="10"/>
       <w:r>
         <w:rPr>
           <w:rFonts w:ascii="Times New Roman" w:eastAsia="TimesNewRoman;Arial Unicode MS" w:hAnsi="Times New Roman"/>
@@ -9586,7 +9584,7 @@
           <w:rFonts w:eastAsia="TimesNewRoman;Arial Unicode MS"/>
         </w:rPr>
       </w:pPr>
-      <w:bookmarkStart w:id="12" w:name="_Toc73388137"/>
+      <w:bookmarkStart w:id="11" w:name="_Toc73446878"/>
       <w:r>
         <w:rPr>
           <w:rFonts w:eastAsia="TimesNewRoman;Arial Unicode MS"/>
@@ -9614,7 +9612,7 @@
         </w:rPr>
         <w:t>классов</w:t>
       </w:r>
-      <w:bookmarkEnd w:id="12"/>
+      <w:bookmarkEnd w:id="11"/>
     </w:p>
     <w:p>
       <w:pPr>
@@ -9749,7 +9747,7 @@
           <w:rFonts w:eastAsia="TimesNewRoman;Arial Unicode MS"/>
         </w:rPr>
       </w:pPr>
-      <w:bookmarkStart w:id="13" w:name="_Toc73388138"/>
+      <w:bookmarkStart w:id="12" w:name="_Toc73446879"/>
       <w:r>
         <w:rPr>
           <w:rFonts w:eastAsia="TimesNewRoman;Arial Unicode MS"/>
@@ -9757,7 +9755,7 @@
         <w:lastRenderedPageBreak/>
         <w:t>2.3. Диаграмма объектов</w:t>
       </w:r>
-      <w:bookmarkEnd w:id="13"/>
+      <w:bookmarkEnd w:id="12"/>
     </w:p>
     <w:p>
       <w:pPr>
@@ -9892,7 +9890,7 @@
       <w:pPr>
         <w:pStyle w:val="1"/>
       </w:pPr>
-      <w:bookmarkStart w:id="14" w:name="_Toc73388139"/>
+      <w:bookmarkStart w:id="13" w:name="_Toc73446880"/>
       <w:r>
         <w:rPr>
           <w:rFonts w:eastAsia="TimesNewRoman;Arial Unicode MS"/>
@@ -9900,30 +9898,30 @@
         <w:lastRenderedPageBreak/>
         <w:t>3. Приложение «Модель»</w:t>
       </w:r>
+      <w:bookmarkEnd w:id="13"/>
+    </w:p>
+    <w:p>
+      <w:pPr>
+        <w:pStyle w:val="20"/>
+        <w:rPr>
+          <w:rFonts w:eastAsia="TimesNewRoman;Arial Unicode MS"/>
+        </w:rPr>
+      </w:pPr>
+      <w:bookmarkStart w:id="14" w:name="_Toc73446881"/>
+      <w:r>
+        <w:rPr>
+          <w:rFonts w:eastAsia="TimesNewRoman;Arial Unicode MS"/>
+        </w:rPr>
+        <w:t xml:space="preserve">3.1. Модель «сущность-связь» </w:t>
+      </w:r>
+      <w:proofErr w:type="spellStart"/>
+      <w:r>
+        <w:rPr>
+          <w:rFonts w:eastAsia="TimesNewRoman;Arial Unicode MS"/>
+        </w:rPr>
+        <w:t>ПрО</w:t>
+      </w:r>
       <w:bookmarkEnd w:id="14"/>
-    </w:p>
-    <w:p>
-      <w:pPr>
-        <w:pStyle w:val="20"/>
-        <w:rPr>
-          <w:rFonts w:eastAsia="TimesNewRoman;Arial Unicode MS"/>
-        </w:rPr>
-      </w:pPr>
-      <w:bookmarkStart w:id="15" w:name="_Toc73388140"/>
-      <w:r>
-        <w:rPr>
-          <w:rFonts w:eastAsia="TimesNewRoman;Arial Unicode MS"/>
-        </w:rPr>
-        <w:t xml:space="preserve">3.1. Модель «сущность-связь» </w:t>
-      </w:r>
-      <w:proofErr w:type="spellStart"/>
-      <w:r>
-        <w:rPr>
-          <w:rFonts w:eastAsia="TimesNewRoman;Arial Unicode MS"/>
-        </w:rPr>
-        <w:t>ПрО</w:t>
-      </w:r>
-      <w:bookmarkEnd w:id="15"/>
       <w:proofErr w:type="spellEnd"/>
     </w:p>
     <w:p>
@@ -10053,7 +10051,7 @@
           <w:rFonts w:eastAsia="TimesNewRoman;Arial Unicode MS"/>
         </w:rPr>
       </w:pPr>
-      <w:bookmarkStart w:id="16" w:name="_Toc73388141"/>
+      <w:bookmarkStart w:id="15" w:name="_Toc73446882"/>
       <w:r>
         <w:rPr>
           <w:rFonts w:eastAsia="TimesNewRoman;Arial Unicode MS"/>
@@ -10068,7 +10066,7 @@
         </w:rPr>
         <w:t>ПрО</w:t>
       </w:r>
-      <w:bookmarkEnd w:id="16"/>
+      <w:bookmarkEnd w:id="15"/>
       <w:proofErr w:type="spellEnd"/>
     </w:p>
     <w:p>
@@ -10140,6 +10138,19 @@
     </w:p>
     <w:p>
       <w:pPr>
+        <w:pStyle w:val="af3"/>
+        <w:numPr>
+          <w:ilvl w:val="0"/>
+          <w:numId w:val="15"/>
+        </w:numPr>
+        <w:ind w:left="0" w:firstLine="709"/>
+      </w:pPr>
+      <w:r>
+        <w:t>Изменение количества кладовщиков и количества рабочих в очереди</w:t>
+      </w:r>
+    </w:p>
+    <w:p>
+      <w:pPr>
         <w:spacing w:line="240" w:lineRule="auto"/>
         <w:ind w:firstLine="0"/>
         <w:jc w:val="left"/>
@@ -10164,7 +10175,7 @@
           <w:rFonts w:eastAsia="TimesNewRoman;Arial Unicode MS"/>
         </w:rPr>
       </w:pPr>
-      <w:bookmarkStart w:id="17" w:name="_Toc73388142"/>
+      <w:bookmarkStart w:id="16" w:name="_Toc73446883"/>
       <w:r>
         <w:rPr>
           <w:rFonts w:eastAsia="TimesNewRoman;Arial Unicode MS"/>
@@ -10172,7 +10183,7 @@
         <w:lastRenderedPageBreak/>
         <w:t>3.3. Диаграмма классов</w:t>
       </w:r>
-      <w:bookmarkEnd w:id="17"/>
+      <w:bookmarkEnd w:id="16"/>
     </w:p>
     <w:p>
       <w:pPr>
@@ -10323,7 +10334,7 @@
           <w:color w:val="auto"/>
         </w:rPr>
       </w:pPr>
-      <w:bookmarkStart w:id="18" w:name="_Toc73388143"/>
+      <w:bookmarkStart w:id="17" w:name="_Toc73446884"/>
       <w:r>
         <w:rPr>
           <w:rFonts w:ascii="Times New Roman" w:eastAsia="TimesNewRoman;Arial Unicode MS" w:hAnsi="Times New Roman"/>
@@ -10332,7 +10343,7 @@
         <w:lastRenderedPageBreak/>
         <w:t>3.3.1. Логическое описание полей классов</w:t>
       </w:r>
-      <w:bookmarkEnd w:id="18"/>
+      <w:bookmarkEnd w:id="17"/>
     </w:p>
     <w:p>
       <w:pPr>
@@ -11782,7 +11793,7 @@
           <w:color w:val="auto"/>
         </w:rPr>
       </w:pPr>
-      <w:bookmarkStart w:id="19" w:name="_Toc73388144"/>
+      <w:bookmarkStart w:id="18" w:name="_Toc73446885"/>
       <w:r>
         <w:rPr>
           <w:rFonts w:ascii="Times New Roman" w:eastAsia="TimesNewRoman;Arial Unicode MS" w:hAnsi="Times New Roman"/>
@@ -11791,7 +11802,7 @@
         <w:lastRenderedPageBreak/>
         <w:t>3.3.2. Логическое описание методов классов</w:t>
       </w:r>
-      <w:bookmarkEnd w:id="19"/>
+      <w:bookmarkEnd w:id="18"/>
     </w:p>
     <w:p>
       <w:pPr>
@@ -14179,7 +14190,7 @@
           <w:color w:val="auto"/>
         </w:rPr>
       </w:pPr>
-      <w:bookmarkStart w:id="20" w:name="_Toc73388145"/>
+      <w:bookmarkStart w:id="19" w:name="_Toc73446886"/>
       <w:r>
         <w:rPr>
           <w:rFonts w:ascii="Times New Roman" w:eastAsia="TimesNewRoman;Arial Unicode MS" w:hAnsi="Times New Roman"/>
@@ -14188,7 +14199,7 @@
         <w:lastRenderedPageBreak/>
         <w:t>3.3.3. Заголовочные файлы классов</w:t>
       </w:r>
-      <w:bookmarkEnd w:id="20"/>
+      <w:bookmarkEnd w:id="19"/>
       <w:r>
         <w:rPr>
           <w:rFonts w:ascii="Times New Roman" w:eastAsia="TimesNewRoman;Arial Unicode MS" w:hAnsi="Times New Roman"/>
@@ -16257,7 +16268,7 @@
           <w:lang w:val="en-US"/>
         </w:rPr>
       </w:pPr>
-      <w:bookmarkStart w:id="21" w:name="_Toc73388146"/>
+      <w:bookmarkStart w:id="20" w:name="_Toc73446887"/>
       <w:r>
         <w:rPr>
           <w:rFonts w:eastAsia="TimesNewRoman;Arial Unicode MS"/>
@@ -16285,7 +16296,7 @@
         </w:rPr>
         <w:t>объектов</w:t>
       </w:r>
-      <w:bookmarkEnd w:id="21"/>
+      <w:bookmarkEnd w:id="20"/>
     </w:p>
     <w:p>
       <w:pPr>
@@ -16437,7 +16448,7 @@
           <w:rFonts w:eastAsia="TimesNewRoman;Arial Unicode MS"/>
         </w:rPr>
       </w:pPr>
-      <w:bookmarkStart w:id="22" w:name="_Toc73388147"/>
+      <w:bookmarkStart w:id="21" w:name="_Toc73446888"/>
       <w:r>
         <w:rPr>
           <w:rFonts w:eastAsia="TimesNewRoman;Arial Unicode MS"/>
@@ -16445,12 +16456,12 @@
         <w:lastRenderedPageBreak/>
         <w:t>3.5. Диаграммы последовательностей обработки каждого типа событий от приложения «Интерфейс»</w:t>
       </w:r>
-      <w:bookmarkEnd w:id="22"/>
+      <w:bookmarkEnd w:id="21"/>
     </w:p>
     <w:p>
       <w:pPr>
         <w:ind w:firstLine="0"/>
-        <w:jc w:val="left"/>
+        <w:jc w:val="center"/>
         <w:rPr>
           <w:rFonts w:eastAsia="TimesNewRoman;Arial Unicode MS"/>
           <w:szCs w:val="28"/>
@@ -16459,9 +16470,95 @@
       <w:r>
         <w:rPr>
           <w:rFonts w:eastAsia="TimesNewRoman;Arial Unicode MS"/>
-          <w:szCs w:val="28"/>
-        </w:rPr>
-        <w:br w:type="page"/>
+          <w:noProof/>
+          <w:szCs w:val="28"/>
+          <w:lang w:val="en-US" w:eastAsia="en-US"/>
+        </w:rPr>
+        <w:drawing>
+          <wp:inline distT="0" distB="0" distL="0" distR="0" wp14:anchorId="2B29C916" wp14:editId="7D14232F">
+            <wp:extent cx="4772025" cy="5562600"/>
+            <wp:effectExtent l="0" t="0" r="9525" b="0"/>
+            <wp:docPr id="17" name="Рисунок 17" descr="C:\Users\Кирилл\Downloads\Untitled Diagram-Page-14.png"/>
+            <wp:cNvGraphicFramePr>
+              <a:graphicFrameLocks xmlns:a="http://schemas.openxmlformats.org/drawingml/2006/main" noChangeAspect="1"/>
+            </wp:cNvGraphicFramePr>
+            <a:graphic xmlns:a="http://schemas.openxmlformats.org/drawingml/2006/main">
+              <a:graphicData uri="http://schemas.openxmlformats.org/drawingml/2006/picture">
+                <pic:pic xmlns:pic="http://schemas.openxmlformats.org/drawingml/2006/picture">
+                  <pic:nvPicPr>
+                    <pic:cNvPr id="0" name="Picture 7" descr="C:\Users\Кирилл\Downloads\Untitled Diagram-Page-14.png"/>
+                    <pic:cNvPicPr>
+                      <a:picLocks noChangeAspect="1" noChangeArrowheads="1"/>
+                    </pic:cNvPicPr>
+                  </pic:nvPicPr>
+                  <pic:blipFill>
+                    <a:blip r:embed="rId20">
+                      <a:extLst>
+                        <a:ext uri="{28A0092B-C50C-407E-A947-70E740481C1C}">
+                          <a14:useLocalDpi xmlns:a14="http://schemas.microsoft.com/office/drawing/2010/main" val="0"/>
+                        </a:ext>
+                      </a:extLst>
+                    </a:blip>
+                    <a:srcRect/>
+                    <a:stretch>
+                      <a:fillRect/>
+                    </a:stretch>
+                  </pic:blipFill>
+                  <pic:spPr bwMode="auto">
+                    <a:xfrm>
+                      <a:off x="0" y="0"/>
+                      <a:ext cx="4772025" cy="5562600"/>
+                    </a:xfrm>
+                    <a:prstGeom prst="rect">
+                      <a:avLst/>
+                    </a:prstGeom>
+                    <a:noFill/>
+                    <a:ln>
+                      <a:noFill/>
+                    </a:ln>
+                  </pic:spPr>
+                </pic:pic>
+              </a:graphicData>
+            </a:graphic>
+          </wp:inline>
+        </w:drawing>
+      </w:r>
+    </w:p>
+    <w:p>
+      <w:pPr>
+        <w:ind w:firstLine="0"/>
+        <w:jc w:val="center"/>
+        <w:rPr>
+          <w:rFonts w:eastAsia="TimesNewRoman;Arial Unicode MS"/>
+          <w:szCs w:val="28"/>
+        </w:rPr>
+      </w:pPr>
+      <w:r>
+        <w:rPr>
+          <w:i/>
+          <w:iCs/>
+          <w:color w:val="000000"/>
+          <w:sz w:val="24"/>
+        </w:rPr>
+        <w:t>Рис.13</w:t>
+      </w:r>
+      <w:r>
+        <w:rPr>
+          <w:i/>
+          <w:iCs/>
+          <w:color w:val="000000"/>
+          <w:sz w:val="24"/>
+        </w:rPr>
+        <w:t xml:space="preserve">. Диаграмма </w:t>
+      </w:r>
+      <w:r>
+        <w:rPr>
+          <w:i/>
+          <w:iCs/>
+          <w:color w:val="000000"/>
+          <w:sz w:val="24"/>
+        </w:rPr>
+        <w:t>последовательностей</w:t>
       </w:r>
     </w:p>
     <w:p>
@@ -16471,7 +16568,7 @@
           <w:rFonts w:eastAsia="TimesNewRoman;Arial Unicode MS"/>
         </w:rPr>
       </w:pPr>
-      <w:bookmarkStart w:id="23" w:name="_Toc73388148"/>
+      <w:bookmarkStart w:id="22" w:name="_Toc73446889"/>
       <w:r>
         <w:rPr>
           <w:rFonts w:eastAsia="TimesNewRoman;Arial Unicode MS"/>
@@ -16479,7 +16576,7 @@
         <w:lastRenderedPageBreak/>
         <w:t>4. Перечень типов и структуры сообщений</w:t>
       </w:r>
-      <w:bookmarkEnd w:id="23"/>
+      <w:bookmarkEnd w:id="22"/>
     </w:p>
     <w:p>
       <w:r>
@@ -16952,14 +17049,14 @@
           <w:rFonts w:eastAsia="TimesNewRoman;Arial Unicode MS"/>
         </w:rPr>
       </w:pPr>
-      <w:bookmarkStart w:id="24" w:name="_Toc73388149"/>
+      <w:bookmarkStart w:id="23" w:name="_Toc73446890"/>
       <w:r>
         <w:rPr>
           <w:rFonts w:eastAsia="TimesNewRoman;Arial Unicode MS"/>
         </w:rPr>
         <w:t>4.1. Перечень типов и структуры сообщений от клиента к серверу</w:t>
       </w:r>
-      <w:bookmarkEnd w:id="24"/>
+      <w:bookmarkEnd w:id="23"/>
     </w:p>
     <w:p>
       <w:pPr>
@@ -17192,7 +17289,30 @@
           <w:rFonts w:eastAsia="TimesNewRoman;Arial Unicode MS"/>
           <w:szCs w:val="28"/>
         </w:rPr>
-        <w:t xml:space="preserve"> на сервер отправляются данные о количестве кладовщиков с помощью сообщений</w:t>
+        <w:t xml:space="preserve"> на сервер отправляются данные о количестве кладовщиков</w:t>
+      </w:r>
+      <w:r>
+        <w:rPr>
+          <w:rFonts w:eastAsia="TimesNewRoman;Arial Unicode MS"/>
+          <w:szCs w:val="28"/>
+        </w:rPr>
+        <w:t xml:space="preserve"> и максимальном количестве рабочих в </w:t>
+      </w:r>
+      <w:proofErr w:type="spellStart"/>
+      <w:r>
+        <w:rPr>
+          <w:rFonts w:eastAsia="TimesNewRoman;Arial Unicode MS"/>
+          <w:szCs w:val="28"/>
+        </w:rPr>
+        <w:t>очережи</w:t>
+      </w:r>
+      <w:proofErr w:type="spellEnd"/>
+      <w:r>
+        <w:rPr>
+          <w:rFonts w:eastAsia="TimesNewRoman;Arial Unicode MS"/>
+          <w:szCs w:val="28"/>
+        </w:rPr>
+        <w:t xml:space="preserve"> с помощью сообщений</w:t>
       </w:r>
       <w:r>
         <w:rPr>
@@ -17444,14 +17564,14 @@
           <w:rFonts w:eastAsia="TimesNewRoman;Arial Unicode MS"/>
         </w:rPr>
       </w:pPr>
-      <w:bookmarkStart w:id="25" w:name="_Toc73388150"/>
+      <w:bookmarkStart w:id="24" w:name="_Toc73446891"/>
       <w:r>
         <w:rPr>
           <w:rFonts w:eastAsia="TimesNewRoman;Arial Unicode MS"/>
         </w:rPr>
         <w:t>4.2. Перечень типов и структуры сообщений от сервера к клиенту</w:t>
       </w:r>
-      <w:bookmarkEnd w:id="25"/>
+      <w:bookmarkEnd w:id="24"/>
     </w:p>
     <w:p>
       <w:pPr>
@@ -18074,7 +18194,7 @@
           <w:szCs w:val="28"/>
         </w:rPr>
       </w:pPr>
-      <w:bookmarkStart w:id="26" w:name="_Toc73388151"/>
+      <w:bookmarkStart w:id="25" w:name="_Toc73446892"/>
       <w:r>
         <w:rPr>
           <w:szCs w:val="28"/>
@@ -18082,7 +18202,7 @@
         <w:lastRenderedPageBreak/>
         <w:t>5. ВЫВОД</w:t>
       </w:r>
-      <w:bookmarkEnd w:id="26"/>
+      <w:bookmarkEnd w:id="25"/>
     </w:p>
     <w:p>
       <w:pPr>
@@ -18299,7 +18419,7 @@
           <w:szCs w:val="28"/>
         </w:rPr>
       </w:pPr>
-      <w:bookmarkStart w:id="27" w:name="_Toc73388152"/>
+      <w:bookmarkStart w:id="26" w:name="_Toc73446893"/>
       <w:r>
         <w:rPr>
           <w:szCs w:val="28"/>
@@ -18307,7 +18427,7 @@
         <w:lastRenderedPageBreak/>
         <w:t>СПИСОК ИСПОЛЬЗОВАННЫХ ИСТОЧНИКОВ</w:t>
       </w:r>
-      <w:bookmarkEnd w:id="27"/>
+      <w:bookmarkEnd w:id="26"/>
     </w:p>
     <w:p>
       <w:pPr>
@@ -18528,10 +18648,12 @@
         </w:rPr>
         <w:t xml:space="preserve"> Издательские решения, 2017. – 240 с.</w:t>
       </w:r>
+      <w:bookmarkStart w:id="27" w:name="_GoBack"/>
+      <w:bookmarkEnd w:id="27"/>
     </w:p>
     <w:sectPr>
-      <w:headerReference w:type="default" r:id="rId20"/>
-      <w:footerReference w:type="default" r:id="rId21"/>
+      <w:headerReference w:type="default" r:id="rId21"/>
+      <w:footerReference w:type="default" r:id="rId22"/>
       <w:pgSz w:w="11906" w:h="16838"/>
       <w:pgMar w:top="1134" w:right="567" w:bottom="1134" w:left="1701" w:header="425" w:footer="709" w:gutter="0"/>
       <w:cols w:space="708"/>
@@ -18582,7 +18704,7 @@
       <w:rPr>
         <w:noProof/>
       </w:rPr>
-      <w:t>24</w:t>
+      <w:t>31</w:t>
     </w:r>
     <w:r>
       <w:fldChar w:fldCharType="end"/>
@@ -23056,7 +23178,7 @@
 </file>
 
 <file path=customXml/itemProps1.xml><?xml version="1.0" encoding="utf-8"?>
-<ds:datastoreItem xmlns:ds="http://schemas.openxmlformats.org/officeDocument/2006/customXml" ds:itemID="{717999A6-7177-430B-A2ED-DADE94569F17}">
+<ds:datastoreItem xmlns:ds="http://schemas.openxmlformats.org/officeDocument/2006/customXml" ds:itemID="{B5DC3984-F77F-41C9-BC09-E7286EBDBCA0}">
   <ds:schemaRefs>
     <ds:schemaRef ds:uri="http://schemas.openxmlformats.org/officeDocument/2006/bibliography"/>
   </ds:schemaRefs>

</xml_diff>